<commit_message>
update doc for secure logon
</commit_message>
<xml_diff>
--- a/doc/FalconCMEAPI.docx
+++ b/doc/FalconCMEAPI.docx
@@ -210,12 +210,21 @@
           <w:p>
             <w:pPr>
               <w:jc w:val="center"/>
+              <w:rPr>
+                <w:rFonts w:hint="eastAsia"/>
+              </w:rPr>
             </w:pPr>
             <w:r>
-              <w:t>2018/2</w:t>
-            </w:r>
-            <w:r>
-              <w:t>/10</w:t>
+              <w:t>2018/4</w:t>
+            </w:r>
+            <w:r>
+              <w:t>/</w:t>
+            </w:r>
+            <w:r>
+              <w:rPr>
+                <w:rFonts w:hint="eastAsia"/>
+              </w:rPr>
+              <w:t>22</w:t>
             </w:r>
           </w:p>
         </w:tc>
@@ -387,8 +396,6 @@
                 </w:rPr>
                 <w:fldChar w:fldCharType="separate"/>
               </w:r>
-              <w:bookmarkStart w:id="0" w:name="_GoBack"/>
-              <w:bookmarkEnd w:id="0"/>
               <w:r>
                 <w:rPr>
                   <w:noProof/>
@@ -2430,7 +2437,7 @@
           <w:numId w:val="2"/>
         </w:numPr>
       </w:pPr>
-      <w:bookmarkStart w:id="1" w:name="_Toc506145242"/>
+      <w:bookmarkStart w:id="0" w:name="_Toc506145242"/>
       <w:r>
         <w:rPr>
           <w:rFonts w:hint="eastAsia"/>
@@ -2438,7 +2445,7 @@
         <w:lastRenderedPageBreak/>
         <w:t>文档变更日志</w:t>
       </w:r>
-      <w:bookmarkEnd w:id="1"/>
+      <w:bookmarkEnd w:id="0"/>
     </w:p>
     <w:tbl>
       <w:tblPr>
@@ -2756,6 +2763,76 @@
           <w:p/>
         </w:tc>
       </w:tr>
+      <w:tr>
+        <w:tc>
+          <w:tcPr>
+            <w:tcW w:w="1132" w:type="dxa"/>
+          </w:tcPr>
+          <w:p>
+            <w:pPr>
+              <w:rPr>
+                <w:rFonts w:hint="eastAsia"/>
+              </w:rPr>
+            </w:pPr>
+            <w:r>
+              <w:rPr>
+                <w:rFonts w:hint="eastAsia"/>
+              </w:rPr>
+              <w:t>1.0.1</w:t>
+            </w:r>
+          </w:p>
+        </w:tc>
+        <w:tc>
+          <w:tcPr>
+            <w:tcW w:w="1549" w:type="dxa"/>
+          </w:tcPr>
+          <w:p>
+            <w:r>
+              <w:rPr>
+                <w:rFonts w:hint="eastAsia"/>
+              </w:rPr>
+              <w:t>2018</w:t>
+            </w:r>
+            <w:r>
+              <w:t>/4/22</w:t>
+            </w:r>
+          </w:p>
+        </w:tc>
+        <w:tc>
+          <w:tcPr>
+            <w:tcW w:w="719" w:type="dxa"/>
+          </w:tcPr>
+          <w:p/>
+        </w:tc>
+        <w:tc>
+          <w:tcPr>
+            <w:tcW w:w="5249" w:type="dxa"/>
+          </w:tcPr>
+          <w:p>
+            <w:r>
+              <w:rPr>
+                <w:rFonts w:hint="eastAsia"/>
+              </w:rPr>
+              <w:t>增加</w:t>
+            </w:r>
+            <w:r>
+              <w:t>Secure Logon</w:t>
+            </w:r>
+            <w:r>
+              <w:rPr>
+                <w:rFonts w:hint="eastAsia"/>
+              </w:rPr>
+              <w:t>部分</w:t>
+            </w:r>
+          </w:p>
+        </w:tc>
+        <w:tc>
+          <w:tcPr>
+            <w:tcW w:w="847" w:type="dxa"/>
+          </w:tcPr>
+          <w:p/>
+        </w:tc>
+      </w:tr>
     </w:tbl>
     <w:p/>
     <w:p>
@@ -2775,7 +2852,7 @@
           <w:numId w:val="2"/>
         </w:numPr>
       </w:pPr>
-      <w:bookmarkStart w:id="2" w:name="_Toc506145243"/>
+      <w:bookmarkStart w:id="1" w:name="_Toc506145243"/>
       <w:r>
         <w:rPr>
           <w:rFonts w:hint="eastAsia"/>
@@ -2783,13 +2860,13 @@
         <w:lastRenderedPageBreak/>
         <w:t>系统介绍</w:t>
       </w:r>
-      <w:bookmarkEnd w:id="2"/>
+      <w:bookmarkEnd w:id="1"/>
     </w:p>
     <w:p>
       <w:pPr>
         <w:pStyle w:val="2"/>
       </w:pPr>
-      <w:bookmarkStart w:id="3" w:name="_Toc506145244"/>
+      <w:bookmarkStart w:id="2" w:name="_Toc506145244"/>
       <w:r>
         <w:rPr>
           <w:rFonts w:hint="eastAsia"/>
@@ -2802,7 +2879,7 @@
         </w:rPr>
         <w:t>API架构</w:t>
       </w:r>
-      <w:bookmarkEnd w:id="3"/>
+      <w:bookmarkEnd w:id="2"/>
     </w:p>
     <w:p>
       <w:r>
@@ -3304,27 +3381,27 @@
           <w:numId w:val="2"/>
         </w:numPr>
       </w:pPr>
-      <w:bookmarkStart w:id="4" w:name="_Toc506145245"/>
+      <w:bookmarkStart w:id="3" w:name="_Toc506145245"/>
       <w:r>
         <w:rPr>
           <w:rFonts w:hint="eastAsia"/>
         </w:rPr>
         <w:t>体系结构</w:t>
       </w:r>
-      <w:bookmarkEnd w:id="4"/>
+      <w:bookmarkEnd w:id="3"/>
     </w:p>
     <w:p>
       <w:pPr>
         <w:pStyle w:val="2"/>
       </w:pPr>
-      <w:bookmarkStart w:id="5" w:name="_Toc506145246"/>
+      <w:bookmarkStart w:id="4" w:name="_Toc506145246"/>
       <w:r>
         <w:rPr>
           <w:rFonts w:hint="eastAsia"/>
         </w:rPr>
         <w:t>3.1.系统结构</w:t>
       </w:r>
-      <w:bookmarkEnd w:id="5"/>
+      <w:bookmarkEnd w:id="4"/>
     </w:p>
     <w:p>
       <w:r>
@@ -3837,63 +3914,8 @@
                               <w14:bevel/>
                             </w14:textOutline>
                           </w:rPr>
-                          <w:t xml:space="preserve">Falcon CME </w:t>
+                          <w:t>Falcon CME Globex ILink</w:t>
                         </w:r>
-                        <w:proofErr w:type="spellStart"/>
-                        <w:r>
-                          <w:rPr>
-                            <w:rFonts w:asciiTheme="minorHAnsi" w:eastAsia="DengXian" w:hAnsi="DengXian" w:hint="eastAsia"/>
-                            <w:color w:val="FFFFFF" w:themeColor="light1"/>
-                            <w:kern w:val="2"/>
-                            <w:sz w:val="22"/>
-                            <w:szCs w:val="22"/>
-                            <w14:textOutline w14:w="9525" w14:cap="rnd" w14:cmpd="sng" w14:algn="ctr">
-                              <w14:solidFill>
-                                <w14:srgbClr w14:val="000000"/>
-                              </w14:solidFill>
-                              <w14:prstDash w14:val="solid"/>
-                              <w14:bevel/>
-                            </w14:textOutline>
-                          </w:rPr>
-                          <w:t>Globex</w:t>
-                        </w:r>
-                        <w:proofErr w:type="spellEnd"/>
-                        <w:r>
-                          <w:rPr>
-                            <w:rFonts w:asciiTheme="minorHAnsi" w:eastAsia="DengXian" w:hAnsi="DengXian" w:hint="eastAsia"/>
-                            <w:color w:val="FFFFFF" w:themeColor="light1"/>
-                            <w:kern w:val="2"/>
-                            <w:sz w:val="22"/>
-                            <w:szCs w:val="22"/>
-                            <w14:textOutline w14:w="9525" w14:cap="rnd" w14:cmpd="sng" w14:algn="ctr">
-                              <w14:solidFill>
-                                <w14:srgbClr w14:val="000000"/>
-                              </w14:solidFill>
-                              <w14:prstDash w14:val="solid"/>
-                              <w14:bevel/>
-                            </w14:textOutline>
-                          </w:rPr>
-                          <w:t xml:space="preserve"> </w:t>
-                        </w:r>
-                        <w:proofErr w:type="spellStart"/>
-                        <w:r>
-                          <w:rPr>
-                            <w:rFonts w:asciiTheme="minorHAnsi" w:eastAsia="DengXian" w:hAnsi="DengXian" w:hint="eastAsia"/>
-                            <w:color w:val="FFFFFF" w:themeColor="light1"/>
-                            <w:kern w:val="2"/>
-                            <w:sz w:val="22"/>
-                            <w:szCs w:val="22"/>
-                            <w14:textOutline w14:w="9525" w14:cap="rnd" w14:cmpd="sng" w14:algn="ctr">
-                              <w14:solidFill>
-                                <w14:srgbClr w14:val="000000"/>
-                              </w14:solidFill>
-                              <w14:prstDash w14:val="solid"/>
-                              <w14:bevel/>
-                            </w14:textOutline>
-                          </w:rPr>
-                          <w:t>ILink</w:t>
-                        </w:r>
-                        <w:proofErr w:type="spellEnd"/>
                       </w:p>
                       <w:p>
                         <w:pPr>
@@ -3958,79 +3980,7 @@
                               <w14:bevel/>
                             </w14:textOutline>
                           </w:rPr>
-                          <w:t xml:space="preserve">CME </w:t>
-                        </w:r>
-                        <w:proofErr w:type="spellStart"/>
-                        <w:r>
-                          <w:rPr>
-                            <w:rFonts w:asciiTheme="minorHAnsi" w:eastAsia="DengXian" w:hAnsi="DengXian" w:hint="eastAsia"/>
-                            <w:color w:val="FFFFFF" w:themeColor="light1"/>
-                            <w:kern w:val="2"/>
-                            <w:sz w:val="22"/>
-                            <w:szCs w:val="22"/>
-                            <w14:textOutline w14:w="9525" w14:cap="rnd" w14:cmpd="sng" w14:algn="ctr">
-                              <w14:solidFill>
-                                <w14:srgbClr w14:val="000000"/>
-                              </w14:solidFill>
-                              <w14:prstDash w14:val="solid"/>
-                              <w14:bevel/>
-                            </w14:textOutline>
-                          </w:rPr>
-                          <w:t>Globex</w:t>
-                        </w:r>
-                        <w:proofErr w:type="spellEnd"/>
-                        <w:r>
-                          <w:rPr>
-                            <w:rFonts w:asciiTheme="minorHAnsi" w:eastAsia="DengXian" w:hAnsi="DengXian" w:hint="eastAsia"/>
-                            <w:color w:val="FFFFFF" w:themeColor="light1"/>
-                            <w:kern w:val="2"/>
-                            <w:sz w:val="22"/>
-                            <w:szCs w:val="22"/>
-                            <w14:textOutline w14:w="9525" w14:cap="rnd" w14:cmpd="sng" w14:algn="ctr">
-                              <w14:solidFill>
-                                <w14:srgbClr w14:val="000000"/>
-                              </w14:solidFill>
-                              <w14:prstDash w14:val="solid"/>
-                              <w14:bevel/>
-                            </w14:textOutline>
-                          </w:rPr>
-                          <w:t xml:space="preserve"> </w:t>
-                        </w:r>
-                        <w:proofErr w:type="spellStart"/>
-                        <w:r>
-                          <w:rPr>
-                            <w:rFonts w:asciiTheme="minorHAnsi" w:eastAsia="DengXian" w:hAnsi="DengXian" w:hint="eastAsia"/>
-                            <w:color w:val="FFFFFF" w:themeColor="light1"/>
-                            <w:kern w:val="2"/>
-                            <w:sz w:val="22"/>
-                            <w:szCs w:val="22"/>
-                            <w14:textOutline w14:w="9525" w14:cap="rnd" w14:cmpd="sng" w14:algn="ctr">
-                              <w14:solidFill>
-                                <w14:srgbClr w14:val="000000"/>
-                              </w14:solidFill>
-                              <w14:prstDash w14:val="solid"/>
-                              <w14:bevel/>
-                            </w14:textOutline>
-                          </w:rPr>
-                          <w:t>ILink</w:t>
-                        </w:r>
-                        <w:proofErr w:type="spellEnd"/>
-                        <w:r>
-                          <w:rPr>
-                            <w:rFonts w:asciiTheme="minorHAnsi" w:eastAsia="DengXian" w:hAnsi="DengXian" w:hint="eastAsia"/>
-                            <w:color w:val="FFFFFF" w:themeColor="light1"/>
-                            <w:kern w:val="2"/>
-                            <w:sz w:val="22"/>
-                            <w:szCs w:val="22"/>
-                            <w14:textOutline w14:w="9525" w14:cap="rnd" w14:cmpd="sng" w14:algn="ctr">
-                              <w14:solidFill>
-                                <w14:srgbClr w14:val="000000"/>
-                              </w14:solidFill>
-                              <w14:prstDash w14:val="solid"/>
-                              <w14:bevel/>
-                            </w14:textOutline>
-                          </w:rPr>
-                          <w:t xml:space="preserve"> Gateway</w:t>
+                          <w:t>CME Globex ILink Gateway</w:t>
                         </w:r>
                       </w:p>
                     </w:txbxContent>
@@ -4081,18 +4031,8 @@
                             <w:color w:val="000000" w:themeColor="dark1"/>
                             <w:kern w:val="2"/>
                           </w:rPr>
-                          <w:t xml:space="preserve">FIX </w:t>
+                          <w:t>FIX msg</w:t>
                         </w:r>
-                        <w:proofErr w:type="spellStart"/>
-                        <w:r>
-                          <w:rPr>
-                            <w:rFonts w:asciiTheme="minorHAnsi" w:eastAsia="DengXian" w:hAnsi="DengXian" w:hint="eastAsia"/>
-                            <w:color w:val="000000" w:themeColor="dark1"/>
-                            <w:kern w:val="2"/>
-                          </w:rPr>
-                          <w:t>msg</w:t>
-                        </w:r>
-                        <w:proofErr w:type="spellEnd"/>
                       </w:p>
                     </w:txbxContent>
                   </v:textbox>
@@ -4109,14 +4049,14 @@
       <w:pPr>
         <w:pStyle w:val="2"/>
       </w:pPr>
-      <w:bookmarkStart w:id="6" w:name="_Toc506145247"/>
+      <w:bookmarkStart w:id="5" w:name="_Toc506145247"/>
       <w:r>
         <w:rPr>
           <w:rFonts w:hint="eastAsia"/>
         </w:rPr>
         <w:t>3.2.依赖库</w:t>
       </w:r>
-      <w:bookmarkEnd w:id="6"/>
+      <w:bookmarkEnd w:id="5"/>
     </w:p>
     <w:tbl>
       <w:tblPr>
@@ -4275,6 +4215,50 @@
           </w:p>
         </w:tc>
       </w:tr>
+      <w:tr>
+        <w:tc>
+          <w:tcPr>
+            <w:tcW w:w="3404" w:type="dxa"/>
+          </w:tcPr>
+          <w:p>
+            <w:pPr>
+              <w:rPr>
+                <w:rFonts w:hint="eastAsia"/>
+              </w:rPr>
+            </w:pPr>
+            <w:r>
+              <w:rPr>
+                <w:rFonts w:hint="eastAsia"/>
+              </w:rPr>
+              <w:t>libc</w:t>
+            </w:r>
+            <w:r>
+              <w:t>rypto</w:t>
+            </w:r>
+            <w:r>
+              <w:t>pp.so</w:t>
+            </w:r>
+          </w:p>
+        </w:tc>
+        <w:tc>
+          <w:tcPr>
+            <w:tcW w:w="5670" w:type="dxa"/>
+          </w:tcPr>
+          <w:p>
+            <w:pPr>
+              <w:rPr>
+                <w:rFonts w:hint="eastAsia"/>
+              </w:rPr>
+            </w:pPr>
+            <w:r>
+              <w:rPr>
+                <w:rFonts w:hint="eastAsia"/>
+              </w:rPr>
+              <w:t>6.1.0</w:t>
+            </w:r>
+          </w:p>
+        </w:tc>
+      </w:tr>
     </w:tbl>
     <w:p/>
     <w:p>
@@ -4285,20 +4269,21 @@
           <w:numId w:val="2"/>
         </w:numPr>
       </w:pPr>
-      <w:bookmarkStart w:id="7" w:name="_Toc506145248"/>
+      <w:bookmarkStart w:id="6" w:name="_Toc506145248"/>
       <w:r>
         <w:rPr>
           <w:rFonts w:hint="eastAsia"/>
         </w:rPr>
+        <w:lastRenderedPageBreak/>
         <w:t>开发接口</w:t>
       </w:r>
-      <w:bookmarkEnd w:id="7"/>
+      <w:bookmarkEnd w:id="6"/>
     </w:p>
     <w:p>
       <w:pPr>
         <w:pStyle w:val="2"/>
       </w:pPr>
-      <w:bookmarkStart w:id="8" w:name="_Toc506145249"/>
+      <w:bookmarkStart w:id="7" w:name="_Toc506145249"/>
       <w:r>
         <w:t xml:space="preserve">4.1. </w:t>
       </w:r>
@@ -4308,7 +4293,7 @@
         </w:rPr>
         <w:t>系统参数设置</w:t>
       </w:r>
-      <w:bookmarkEnd w:id="8"/>
+      <w:bookmarkEnd w:id="7"/>
     </w:p>
     <w:p>
       <w:r>
@@ -4318,7 +4303,6 @@
         <w:t>基于quickfix的CMEILink.ini参数设置示例，具体可进一步参考quickfix参数配置文档：</w:t>
       </w:r>
       <w:r>
-        <w:lastRenderedPageBreak/>
         <w:t>http://www.quickfixengine.org/quickfix/doc/html/configuration.html</w:t>
       </w:r>
     </w:p>
@@ -4853,6 +4837,7 @@
           </w:tcPr>
           <w:p>
             <w:r>
+              <w:lastRenderedPageBreak/>
               <w:t>SenderLocationID</w:t>
             </w:r>
           </w:p>
@@ -4931,11 +4916,40 @@
             <w:tcW w:w="2541" w:type="dxa"/>
           </w:tcPr>
           <w:p>
+            <w:pPr>
+              <w:rPr>
+                <w:rFonts w:hint="eastAsia"/>
+              </w:rPr>
+            </w:pPr>
             <w:r>
               <w:rPr>
                 <w:rFonts w:hint="eastAsia"/>
               </w:rPr>
               <w:t>password</w:t>
+            </w:r>
+            <w:r>
+              <w:t>(</w:t>
+            </w:r>
+            <w:r>
+              <w:rPr>
+                <w:rFonts w:hint="eastAsia"/>
+              </w:rPr>
+              <w:t>使用</w:t>
+            </w:r>
+            <w:r>
+              <w:t xml:space="preserve">Secure Logon </w:t>
+            </w:r>
+            <w:r>
+              <w:rPr>
+                <w:rFonts w:hint="eastAsia"/>
+              </w:rPr>
+              <w:t>则不需要此项</w:t>
+            </w:r>
+            <w:r>
+              <w:rPr>
+                <w:rFonts w:hint="eastAsia"/>
+              </w:rPr>
+              <w:t>)</w:t>
             </w:r>
           </w:p>
         </w:tc>
@@ -4959,8 +4973,13 @@
             <w:tcW w:w="3901" w:type="dxa"/>
           </w:tcPr>
           <w:p>
-            <w:r>
-              <w:t>TradingSystemVersion</w:t>
+            <w:pPr>
+              <w:rPr>
+                <w:rFonts w:hint="eastAsia"/>
+              </w:rPr>
+            </w:pPr>
+            <w:r>
+              <w:t>AccessKeyID</w:t>
             </w:r>
           </w:p>
         </w:tc>
@@ -4968,13 +4987,33 @@
           <w:tcPr>
             <w:tcW w:w="2541" w:type="dxa"/>
           </w:tcPr>
-          <w:p/>
+          <w:p>
+            <w:pPr>
+              <w:rPr>
+                <w:rFonts w:hint="eastAsia"/>
+              </w:rPr>
+            </w:pPr>
+            <w:r>
+              <w:t>Secure Logon</w:t>
+            </w:r>
+            <w:r>
+              <w:rPr>
+                <w:rFonts w:hint="eastAsia"/>
+              </w:rPr>
+              <w:t>访问码</w:t>
+            </w:r>
+          </w:p>
         </w:tc>
         <w:tc>
           <w:tcPr>
             <w:tcW w:w="2612" w:type="dxa"/>
           </w:tcPr>
           <w:p>
+            <w:pPr>
+              <w:rPr>
+                <w:rFonts w:hint="eastAsia"/>
+              </w:rPr>
+            </w:pPr>
             <w:r>
               <w:rPr>
                 <w:rFonts w:hint="eastAsia"/>
@@ -4991,7 +5030,7 @@
           </w:tcPr>
           <w:p>
             <w:r>
-              <w:t>ApplicationSystemVendor</w:t>
+              <w:t>SecretKey</w:t>
             </w:r>
           </w:p>
         </w:tc>
@@ -4999,13 +5038,39 @@
           <w:tcPr>
             <w:tcW w:w="2541" w:type="dxa"/>
           </w:tcPr>
-          <w:p/>
+          <w:p>
+            <w:pPr>
+              <w:rPr>
+                <w:rFonts w:hint="eastAsia"/>
+              </w:rPr>
+            </w:pPr>
+            <w:r>
+              <w:t>Secure Logon</w:t>
+            </w:r>
+            <w:r>
+              <w:rPr>
+                <w:rFonts w:hint="eastAsia"/>
+              </w:rPr>
+              <w:t>私</w:t>
+            </w:r>
+            <w:r>
+              <w:rPr>
+                <w:rFonts w:hint="eastAsia"/>
+              </w:rPr>
+              <w:t>钥</w:t>
+            </w:r>
+          </w:p>
         </w:tc>
         <w:tc>
           <w:tcPr>
             <w:tcW w:w="2612" w:type="dxa"/>
           </w:tcPr>
           <w:p>
+            <w:pPr>
+              <w:rPr>
+                <w:rFonts w:hint="eastAsia"/>
+              </w:rPr>
+            </w:pPr>
             <w:r>
               <w:rPr>
                 <w:rFonts w:hint="eastAsia"/>
@@ -5022,7 +5087,68 @@
           </w:tcPr>
           <w:p>
             <w:r>
-              <w:lastRenderedPageBreak/>
+              <w:t>TradingSystemVersion</w:t>
+            </w:r>
+          </w:p>
+        </w:tc>
+        <w:tc>
+          <w:tcPr>
+            <w:tcW w:w="2541" w:type="dxa"/>
+          </w:tcPr>
+          <w:p/>
+        </w:tc>
+        <w:tc>
+          <w:tcPr>
+            <w:tcW w:w="2612" w:type="dxa"/>
+          </w:tcPr>
+          <w:p>
+            <w:r>
+              <w:rPr>
+                <w:rFonts w:hint="eastAsia"/>
+              </w:rPr>
+              <w:t>[SESSION]</w:t>
+            </w:r>
+          </w:p>
+        </w:tc>
+      </w:tr>
+      <w:tr>
+        <w:tc>
+          <w:tcPr>
+            <w:tcW w:w="3901" w:type="dxa"/>
+          </w:tcPr>
+          <w:p>
+            <w:r>
+              <w:t>ApplicationSystemVendor</w:t>
+            </w:r>
+          </w:p>
+        </w:tc>
+        <w:tc>
+          <w:tcPr>
+            <w:tcW w:w="2541" w:type="dxa"/>
+          </w:tcPr>
+          <w:p/>
+        </w:tc>
+        <w:tc>
+          <w:tcPr>
+            <w:tcW w:w="2612" w:type="dxa"/>
+          </w:tcPr>
+          <w:p>
+            <w:r>
+              <w:rPr>
+                <w:rFonts w:hint="eastAsia"/>
+              </w:rPr>
+              <w:t>[SESSION]</w:t>
+            </w:r>
+          </w:p>
+        </w:tc>
+      </w:tr>
+      <w:tr>
+        <w:tc>
+          <w:tcPr>
+            <w:tcW w:w="3901" w:type="dxa"/>
+          </w:tcPr>
+          <w:p>
+            <w:r>
               <w:t>UseDataDictionary</w:t>
             </w:r>
           </w:p>
@@ -5129,7 +5255,7 @@
       <w:pPr>
         <w:pStyle w:val="2"/>
       </w:pPr>
-      <w:bookmarkStart w:id="9" w:name="_Toc506145250"/>
+      <w:bookmarkStart w:id="8" w:name="_Toc506145250"/>
       <w:r>
         <w:t xml:space="preserve">4.2. </w:t>
       </w:r>
@@ -5145,9 +5271,14 @@
         </w:rPr>
         <w:t>实例化</w:t>
       </w:r>
-      <w:bookmarkEnd w:id="9"/>
+      <w:bookmarkEnd w:id="8"/>
     </w:p>
     <w:p>
+      <w:pPr>
+        <w:rPr>
+          <w:rFonts w:hint="eastAsia"/>
+        </w:rPr>
+      </w:pPr>
       <w:r>
         <w:rPr>
           <w:rFonts w:hint="eastAsia"/>
@@ -5167,12 +5298,138 @@
         <w:t>。</w:t>
       </w:r>
     </w:p>
+    <w:p>
+      <w:pPr>
+        <w:rPr>
+          <w:rFonts w:hint="eastAsia"/>
+        </w:rPr>
+      </w:pPr>
+      <w:r>
+        <w:rPr>
+          <w:rFonts w:hint="eastAsia"/>
+        </w:rPr>
+        <w:t>从2018年4月底开始，CME将将强制使用Secure Logon方法进行Ilink的logon。在Ilink配置文件</w:t>
+      </w:r>
+      <w:r>
+        <w:rPr>
+          <w:rFonts w:hint="eastAsia"/>
+        </w:rPr>
+        <w:t>CMEILink.ini</w:t>
+      </w:r>
+      <w:r>
+        <w:rPr>
+          <w:rFonts w:hint="eastAsia"/>
+        </w:rPr>
+        <w:t>则需要设置相应的密码对，即Acce</w:t>
+      </w:r>
+      <w:r>
+        <w:t xml:space="preserve">ss Key ID </w:t>
+      </w:r>
+      <w:r>
+        <w:rPr>
+          <w:rFonts w:hint="eastAsia"/>
+        </w:rPr>
+        <w:t>和Secret Key，而不在需要设置原始密码（RawData）。</w:t>
+      </w:r>
+      <w:r>
+        <w:rPr>
+          <w:rFonts w:hint="eastAsia"/>
+        </w:rPr>
+        <w:t>该密码对通过crypto++库进行加密。</w:t>
+      </w:r>
+      <w:bookmarkStart w:id="9" w:name="_GoBack"/>
+      <w:bookmarkEnd w:id="9"/>
+    </w:p>
+    <w:tbl>
+      <w:tblPr>
+        <w:tblStyle w:val="a8"/>
+        <w:tblW w:w="0" w:type="auto"/>
+        <w:tblLook w:val="04A0" w:firstRow="1" w:lastRow="0" w:firstColumn="1" w:lastColumn="0" w:noHBand="0" w:noVBand="1"/>
+      </w:tblPr>
+      <w:tblGrid>
+        <w:gridCol w:w="3901"/>
+        <w:gridCol w:w="2541"/>
+      </w:tblGrid>
+      <w:tr>
+        <w:tc>
+          <w:tcPr>
+            <w:tcW w:w="3901" w:type="dxa"/>
+          </w:tcPr>
+          <w:p>
+            <w:pPr>
+              <w:rPr>
+                <w:rFonts w:hint="eastAsia"/>
+              </w:rPr>
+            </w:pPr>
+            <w:r>
+              <w:t>AccessKeyID</w:t>
+            </w:r>
+          </w:p>
+        </w:tc>
+        <w:tc>
+          <w:tcPr>
+            <w:tcW w:w="2541" w:type="dxa"/>
+          </w:tcPr>
+          <w:p>
+            <w:pPr>
+              <w:rPr>
+                <w:rFonts w:hint="eastAsia"/>
+              </w:rPr>
+            </w:pPr>
+            <w:r>
+              <w:t>Secure Logon</w:t>
+            </w:r>
+            <w:r>
+              <w:rPr>
+                <w:rFonts w:hint="eastAsia"/>
+              </w:rPr>
+              <w:t>访问码</w:t>
+            </w:r>
+          </w:p>
+        </w:tc>
+      </w:tr>
+      <w:tr>
+        <w:tc>
+          <w:tcPr>
+            <w:tcW w:w="3901" w:type="dxa"/>
+          </w:tcPr>
+          <w:p>
+            <w:r>
+              <w:t>SecretKey</w:t>
+            </w:r>
+          </w:p>
+        </w:tc>
+        <w:tc>
+          <w:tcPr>
+            <w:tcW w:w="2541" w:type="dxa"/>
+          </w:tcPr>
+          <w:p>
+            <w:pPr>
+              <w:rPr>
+                <w:rFonts w:hint="eastAsia"/>
+              </w:rPr>
+            </w:pPr>
+            <w:r>
+              <w:t>Secure Logon</w:t>
+            </w:r>
+            <w:r>
+              <w:rPr>
+                <w:rFonts w:hint="eastAsia"/>
+              </w:rPr>
+              <w:t>私钥</w:t>
+            </w:r>
+          </w:p>
+        </w:tc>
+      </w:tr>
+    </w:tbl>
+    <w:p/>
     <w:p>
       <w:pPr>
         <w:pStyle w:val="2"/>
       </w:pPr>
       <w:bookmarkStart w:id="10" w:name="_Toc506145251"/>
       <w:r>
+        <w:lastRenderedPageBreak/>
         <w:t xml:space="preserve">4.3. </w:t>
       </w:r>
       <w:r>
@@ -5443,7 +5700,6 @@
       </w:pPr>
       <w:bookmarkStart w:id="12" w:name="_Toc506145253"/>
       <w:r>
-        <w:lastRenderedPageBreak/>
         <w:t>4.5</w:t>
       </w:r>
       <w:r>
@@ -5645,6 +5901,7 @@
               <w:rPr>
                 <w:rFonts w:hint="eastAsia"/>
               </w:rPr>
+              <w:lastRenderedPageBreak/>
               <w:t>参数</w:t>
             </w:r>
           </w:p>
@@ -5906,7 +6163,6 @@
               <w:rPr>
                 <w:rFonts w:hint="eastAsia"/>
               </w:rPr>
-              <w:lastRenderedPageBreak/>
               <w:t>参数</w:t>
             </w:r>
           </w:p>
@@ -6084,7 +6340,6 @@
                 <w:szCs w:val="24"/>
               </w:rPr>
               <w:br/>
-              <w:t xml:space="preserve">                                double price,</w:t>
             </w:r>
             <w:r>
               <w:rPr>
@@ -6093,8 +6348,8 @@
                 <w:sz w:val="24"/>
                 <w:szCs w:val="24"/>
               </w:rPr>
-              <w:br/>
-              <w:t xml:space="preserve">                                char side,</w:t>
+              <w:lastRenderedPageBreak/>
+              <w:t xml:space="preserve">                                double price,</w:t>
             </w:r>
             <w:r>
               <w:rPr>
@@ -6104,7 +6359,7 @@
                 <w:szCs w:val="24"/>
               </w:rPr>
               <w:br/>
-              <w:t xml:space="preserve">                                char timeInForce,</w:t>
+              <w:t xml:space="preserve">                                char side,</w:t>
             </w:r>
             <w:r>
               <w:rPr>
@@ -6114,7 +6369,7 @@
                 <w:szCs w:val="24"/>
               </w:rPr>
               <w:br/>
-              <w:t xml:space="preserve">                                double stopPx,</w:t>
+              <w:t xml:space="preserve">                                char timeInForce,</w:t>
             </w:r>
             <w:r>
               <w:rPr>
@@ -6124,7 +6379,7 @@
                 <w:szCs w:val="24"/>
               </w:rPr>
               <w:br/>
-              <w:t xml:space="preserve">                                std::string securityDesc,</w:t>
+              <w:t xml:space="preserve">                                double stopPx,</w:t>
             </w:r>
             <w:r>
               <w:rPr>
@@ -6134,7 +6389,7 @@
                 <w:szCs w:val="24"/>
               </w:rPr>
               <w:br/>
-              <w:t xml:space="preserve">                                int32_t minQty,</w:t>
+              <w:t xml:space="preserve">                                std::string securityDesc,</w:t>
             </w:r>
             <w:r>
               <w:rPr>
@@ -6144,7 +6399,7 @@
                 <w:szCs w:val="24"/>
               </w:rPr>
               <w:br/>
-              <w:t xml:space="preserve">                                std::string securityType,</w:t>
+              <w:t xml:space="preserve">                                int32_t minQty,</w:t>
             </w:r>
             <w:r>
               <w:rPr>
@@ -6154,7 +6409,7 @@
                 <w:szCs w:val="24"/>
               </w:rPr>
               <w:br/>
-              <w:t xml:space="preserve">                                int32_t customerOrFirm,</w:t>
+              <w:t xml:space="preserve">                                std::string securityType,</w:t>
             </w:r>
             <w:r>
               <w:rPr>
@@ -6164,7 +6419,7 @@
                 <w:szCs w:val="24"/>
               </w:rPr>
               <w:br/>
-              <w:t xml:space="preserve">                                int32_t maxShow,</w:t>
+              <w:t xml:space="preserve">                                int32_t customerOrFirm,</w:t>
             </w:r>
             <w:r>
               <w:rPr>
@@ -6174,7 +6429,7 @@
                 <w:szCs w:val="24"/>
               </w:rPr>
               <w:br/>
-              <w:t xml:space="preserve">                                std::string expireDate,</w:t>
+              <w:t xml:space="preserve">                                int32_t maxShow,</w:t>
             </w:r>
             <w:r>
               <w:rPr>
@@ -6184,7 +6439,7 @@
                 <w:szCs w:val="24"/>
               </w:rPr>
               <w:br/>
-              <w:t xml:space="preserve">                                bool manualOrderIndicator,</w:t>
+              <w:t xml:space="preserve">                                std::string expireDate,</w:t>
             </w:r>
             <w:r>
               <w:rPr>
@@ -6194,7 +6449,7 @@
                 <w:szCs w:val="24"/>
               </w:rPr>
               <w:br/>
-              <w:t xml:space="preserve">                                std::string giveUpFirm,</w:t>
+              <w:t xml:space="preserve">                                bool manualOrderIndicator,</w:t>
             </w:r>
             <w:r>
               <w:rPr>
@@ -6204,6 +6459,7 @@
                 <w:szCs w:val="24"/>
               </w:rPr>
               <w:br/>
+              <w:t xml:space="preserve">                                std::string giveUpFirm,</w:t>
             </w:r>
             <w:r>
               <w:rPr>
@@ -6212,7 +6468,7 @@
                 <w:sz w:val="24"/>
                 <w:szCs w:val="24"/>
               </w:rPr>
-              <w:lastRenderedPageBreak/>
+              <w:br/>
               <w:t xml:space="preserve">                                std::string cmtaGiveupCD,</w:t>
             </w:r>
             <w:r>
@@ -6369,6 +6625,7 @@
               <w:jc w:val="left"/>
             </w:pPr>
             <w:r>
+              <w:lastRenderedPageBreak/>
               <w:t xml:space="preserve">timeInForce： </w:t>
             </w:r>
             <w:r>
@@ -6688,6 +6945,9 @@
             </w:r>
             <w:r>
               <w:br/>
+            </w:r>
+            <w:r>
+              <w:lastRenderedPageBreak/>
               <w:t xml:space="preserve">                                    std::string securityType,</w:t>
             </w:r>
             <w:r>
@@ -6715,6 +6975,7 @@
               <w:rPr>
                 <w:rFonts w:hint="eastAsia"/>
               </w:rPr>
+              <w:lastRenderedPageBreak/>
               <w:t>参数</w:t>
             </w:r>
           </w:p>
@@ -6834,7 +7095,6 @@
               <w:jc w:val="left"/>
             </w:pPr>
             <w:r>
-              <w:lastRenderedPageBreak/>
               <w:t>manualOrderIndicator：</w:t>
             </w:r>
             <w:r>
@@ -6858,7 +7118,6 @@
                 <w:sz w:val="23"/>
                 <w:szCs w:val="23"/>
               </w:rPr>
-              <w:lastRenderedPageBreak/>
               <w:t>返回值</w:t>
             </w:r>
           </w:p>
@@ -7050,6 +7309,9 @@
             </w:r>
             <w:r>
               <w:br/>
+            </w:r>
+            <w:r>
+              <w:lastRenderedPageBreak/>
               <w:t xml:space="preserve">                                           </w:t>
             </w:r>
             <w:r>
@@ -7215,9 +7477,6 @@
             </w:r>
             <w:r>
               <w:br/>
-            </w:r>
-            <w:r>
-              <w:lastRenderedPageBreak/>
               <w:t xml:space="preserve">                                           std::string expireDate,</w:t>
             </w:r>
             <w:r>
@@ -7340,6 +7599,7 @@
               <w:jc w:val="left"/>
             </w:pPr>
             <w:r>
+              <w:lastRenderedPageBreak/>
               <w:t xml:space="preserve">orderQty： </w:t>
             </w:r>
             <w:r>
@@ -7508,7 +7768,6 @@
               <w:jc w:val="left"/>
             </w:pPr>
             <w:r>
-              <w:lastRenderedPageBreak/>
               <w:t>customerOrFirm：</w:t>
             </w:r>
             <w:r>
@@ -7681,6 +7940,7 @@
       </w:pPr>
       <w:bookmarkStart w:id="19" w:name="_Toc506145260"/>
       <w:r>
+        <w:lastRenderedPageBreak/>
         <w:t>4.12</w:t>
       </w:r>
       <w:r>
@@ -7730,24 +7990,13 @@
           </w:tcPr>
           <w:p>
             <w:r>
-              <w:t xml:space="preserve">bool </w:t>
-            </w:r>
-            <w:proofErr w:type="gramStart"/>
-            <w:r>
-              <w:t>sendOrderStatusRequest(</w:t>
-            </w:r>
-            <w:r>
-              <w:rPr>
-                <w:rFonts w:hint="eastAsia"/>
-              </w:rPr>
-              <w:t xml:space="preserve">  </w:t>
-            </w:r>
-            <w:proofErr w:type="gramEnd"/>
-            <w:r>
-              <w:rPr>
-                <w:rFonts w:hint="eastAsia"/>
-              </w:rPr>
-              <w:t xml:space="preserve">                 </w:t>
+              <w:t>bool sendOrderStatusRequest(</w:t>
+            </w:r>
+            <w:r>
+              <w:rPr>
+                <w:rFonts w:hint="eastAsia"/>
+              </w:rPr>
+              <w:t xml:space="preserve">                   </w:t>
             </w:r>
             <w:r>
               <w:t>std::string clOrdID,</w:t>
@@ -7755,15 +8004,7 @@
           </w:p>
           <w:p>
             <w:r>
-              <w:t xml:space="preserve">                                              </w:t>
-            </w:r>
-            <w:proofErr w:type="gramStart"/>
-            <w:r>
-              <w:t>std::</w:t>
-            </w:r>
-            <w:proofErr w:type="gramEnd"/>
-            <w:r>
-              <w:t>string orderID,</w:t>
+              <w:t xml:space="preserve">                                              std::string orderID,</w:t>
             </w:r>
           </w:p>
           <w:p>
@@ -7782,41 +8023,17 @@
           </w:p>
           <w:p>
             <w:r>
-              <w:t xml:space="preserve">                                          </w:t>
-            </w:r>
-            <w:proofErr w:type="gramStart"/>
-            <w:r>
-              <w:t>std::</w:t>
-            </w:r>
-            <w:proofErr w:type="gramEnd"/>
-            <w:r>
-              <w:t>string securityDesc,</w:t>
-            </w:r>
-          </w:p>
-          <w:p>
-            <w:r>
-              <w:t xml:space="preserve">                                         </w:t>
-            </w:r>
-            <w:proofErr w:type="gramStart"/>
-            <w:r>
-              <w:t>std::</w:t>
-            </w:r>
-            <w:proofErr w:type="gramEnd"/>
-            <w:r>
-              <w:t>string securityType,</w:t>
-            </w:r>
-          </w:p>
-          <w:p>
-            <w:r>
-              <w:t xml:space="preserve">                                    </w:t>
-            </w:r>
-            <w:proofErr w:type="gramStart"/>
-            <w:r>
-              <w:t>std::</w:t>
-            </w:r>
-            <w:proofErr w:type="gramEnd"/>
-            <w:r>
-              <w:t>string correlationClOrdID,</w:t>
+              <w:t xml:space="preserve">                                          std::string securityDesc,</w:t>
+            </w:r>
+          </w:p>
+          <w:p>
+            <w:r>
+              <w:t xml:space="preserve">                                         std::string securityType,</w:t>
+            </w:r>
+          </w:p>
+          <w:p>
+            <w:r>
+              <w:t xml:space="preserve">                                    std::string correlationClOrdID,</w:t>
             </w:r>
           </w:p>
           <w:p>
@@ -7879,7 +8096,6 @@
               <w:jc w:val="left"/>
             </w:pPr>
             <w:r>
-              <w:lastRenderedPageBreak/>
               <w:t>side</w:t>
             </w:r>
             <w:r>
@@ -7959,7 +8175,6 @@
                 <w:sz w:val="23"/>
                 <w:szCs w:val="23"/>
               </w:rPr>
-              <w:lastRenderedPageBreak/>
               <w:t>返回值</w:t>
             </w:r>
           </w:p>
@@ -8055,14 +8270,12 @@
             <w:r>
               <w:t xml:space="preserve">bool </w:t>
             </w:r>
-            <w:proofErr w:type="gramStart"/>
             <w:r>
               <w:t>sendOrderMassActionRequest</w:t>
             </w:r>
             <w:r>
               <w:t>(</w:t>
             </w:r>
-            <w:proofErr w:type="gramEnd"/>
             <w:r>
               <w:t>std::string clOrdID,</w:t>
             </w:r>
@@ -8074,33 +8287,18 @@
           </w:p>
           <w:p>
             <w:r>
+              <w:lastRenderedPageBreak/>
               <w:t xml:space="preserve">                               int32_t marketSegmentID,</w:t>
             </w:r>
           </w:p>
           <w:p>
             <w:r>
-              <w:t xml:space="preserve">                               </w:t>
-            </w:r>
-            <w:proofErr w:type="gramStart"/>
-            <w:r>
-              <w:t>std::</w:t>
-            </w:r>
-            <w:proofErr w:type="gramEnd"/>
-            <w:r>
-              <w:t>string symbol,</w:t>
-            </w:r>
-          </w:p>
-          <w:p>
-            <w:r>
-              <w:t xml:space="preserve">                               </w:t>
-            </w:r>
-            <w:proofErr w:type="gramStart"/>
-            <w:r>
-              <w:t>std::</w:t>
-            </w:r>
-            <w:proofErr w:type="gramEnd"/>
-            <w:r>
-              <w:t>string securityDesc,</w:t>
+              <w:t xml:space="preserve">                               std::string symbol,</w:t>
+            </w:r>
+          </w:p>
+          <w:p>
+            <w:r>
+              <w:t xml:space="preserve">                               std::string securityDesc,</w:t>
             </w:r>
           </w:p>
           <w:p>
@@ -8110,15 +8308,7 @@
           </w:p>
           <w:p>
             <w:r>
-              <w:t xml:space="preserve">                               </w:t>
-            </w:r>
-            <w:proofErr w:type="gramStart"/>
-            <w:r>
-              <w:t>std::</w:t>
-            </w:r>
-            <w:proofErr w:type="gramEnd"/>
-            <w:r>
-              <w:t>string account,</w:t>
+              <w:t xml:space="preserve">                               std::string account,</w:t>
             </w:r>
           </w:p>
           <w:p>
@@ -8156,6 +8346,7 @@
               <w:rPr>
                 <w:rFonts w:hint="eastAsia"/>
               </w:rPr>
+              <w:lastRenderedPageBreak/>
               <w:t>参数</w:t>
             </w:r>
           </w:p>
@@ -8194,7 +8385,6 @@
           </w:p>
           <w:p>
             <w:r>
-              <w:lastRenderedPageBreak/>
               <w:t>marketSegmentID</w:t>
             </w:r>
             <w:r>
@@ -8321,7 +8511,6 @@
                 <w:sz w:val="23"/>
                 <w:szCs w:val="23"/>
               </w:rPr>
-              <w:lastRenderedPageBreak/>
               <w:t>返回值</w:t>
             </w:r>
           </w:p>
@@ -8354,6 +8543,7 @@
       </w:pPr>
       <w:bookmarkStart w:id="21" w:name="_Toc506145262"/>
       <w:r>
+        <w:lastRenderedPageBreak/>
         <w:t>4.14</w:t>
       </w:r>
       <w:r>
@@ -8604,7 +8794,6 @@
                 <w:sz w:val="23"/>
                 <w:szCs w:val="23"/>
               </w:rPr>
-              <w:lastRenderedPageBreak/>
               <w:t>返回值</w:t>
             </w:r>
           </w:p>
@@ -8881,6 +9070,7 @@
                 <w:sz w:val="23"/>
                 <w:szCs w:val="23"/>
               </w:rPr>
+              <w:lastRenderedPageBreak/>
               <w:t>返回值</w:t>
             </w:r>
           </w:p>
@@ -9088,7 +9278,6 @@
         <w:rPr>
           <w:rFonts w:hint="eastAsia"/>
         </w:rPr>
-        <w:lastRenderedPageBreak/>
         <w:t>开发示例</w:t>
       </w:r>
       <w:bookmarkEnd w:id="26"/>
@@ -9849,6 +10038,7 @@
                 <w:sz w:val="18"/>
                 <w:szCs w:val="18"/>
               </w:rPr>
+              <w:lastRenderedPageBreak/>
               <w:t>SocketConnectHost</w:t>
             </w:r>
             <w:r>
@@ -10727,27 +10917,7 @@
                 <w:sz w:val="18"/>
                 <w:szCs w:val="18"/>
               </w:rPr>
-              <w:t xml:space="preserve">&lt;&lt; </w:t>
-            </w:r>
-            <w:proofErr w:type="gramStart"/>
-            <w:r>
-              <w:rPr>
-                <w:rFonts w:ascii="Menlo" w:hAnsi="Menlo" w:cs="Menlo"/>
-                <w:color w:val="000000"/>
-                <w:sz w:val="18"/>
-                <w:szCs w:val="18"/>
-              </w:rPr>
-              <w:t>std::</w:t>
-            </w:r>
-            <w:proofErr w:type="gramEnd"/>
-            <w:r>
-              <w:rPr>
-                <w:rFonts w:ascii="Menlo" w:hAnsi="Menlo" w:cs="Menlo"/>
-                <w:color w:val="000000"/>
-                <w:sz w:val="18"/>
-                <w:szCs w:val="18"/>
-              </w:rPr>
-              <w:t>endl;</w:t>
+              <w:t>&lt;&lt; std::endl;</w:t>
             </w:r>
           </w:p>
           <w:p>
@@ -10938,6 +11108,15 @@
                 <w:szCs w:val="18"/>
               </w:rPr>
               <w:br/>
+            </w:r>
+            <w:r>
+              <w:rPr>
+                <w:rFonts w:ascii="Menlo" w:hAnsi="Menlo" w:cs="Menlo"/>
+                <w:color w:val="000000"/>
+                <w:sz w:val="18"/>
+                <w:szCs w:val="18"/>
+              </w:rPr>
+              <w:lastRenderedPageBreak/>
               <w:t xml:space="preserve">                                   stopPx,</w:t>
             </w:r>
             <w:r>
@@ -11064,7 +11243,6 @@
         <w:rPr>
           <w:rFonts w:hint="eastAsia"/>
         </w:rPr>
-        <w:lastRenderedPageBreak/>
         <w:t>5.4. 订单管理模块（需完整继承</w:t>
       </w:r>
       <w:r>
@@ -11154,7 +11332,6 @@
                 <w:szCs w:val="18"/>
               </w:rPr>
             </w:pPr>
-            <w:proofErr w:type="gramStart"/>
             <w:r>
               <w:rPr>
                 <w:rFonts w:ascii="Menlo" w:hAnsi="Menlo" w:cs="Menlo"/>
@@ -11173,7 +11350,6 @@
               </w:rPr>
               <w:t>registerOrderMgr</w:t>
             </w:r>
-            <w:proofErr w:type="gramEnd"/>
             <w:r>
               <w:rPr>
                 <w:rFonts w:ascii="Menlo" w:hAnsi="Menlo" w:cs="Menlo"/>
@@ -11202,27 +11378,7 @@
                 <w:sz w:val="18"/>
                 <w:szCs w:val="18"/>
               </w:rPr>
-              <w:t xml:space="preserve">    </w:t>
-            </w:r>
-            <w:proofErr w:type="gramStart"/>
-            <w:r>
-              <w:rPr>
-                <w:rFonts w:ascii="Menlo" w:hAnsi="Menlo" w:cs="Menlo"/>
-                <w:color w:val="000000"/>
-                <w:sz w:val="18"/>
-                <w:szCs w:val="18"/>
-              </w:rPr>
-              <w:t>std::</w:t>
-            </w:r>
-            <w:proofErr w:type="gramEnd"/>
-            <w:r>
-              <w:rPr>
-                <w:rFonts w:ascii="Menlo" w:hAnsi="Menlo" w:cs="Menlo"/>
-                <w:color w:val="000000"/>
-                <w:sz w:val="18"/>
-                <w:szCs w:val="18"/>
-              </w:rPr>
-              <w:t>cout &lt;&lt; “</w:t>
+              <w:t xml:space="preserve">    std::cout &lt;&lt; “</w:t>
             </w:r>
             <w:r>
               <w:rPr>
@@ -11305,27 +11461,7 @@
                 <w:sz w:val="18"/>
                 <w:szCs w:val="18"/>
               </w:rPr>
-              <w:t xml:space="preserve">   </w:t>
-            </w:r>
-            <w:proofErr w:type="gramStart"/>
-            <w:r>
-              <w:rPr>
-                <w:rFonts w:ascii="Menlo" w:hAnsi="Menlo" w:cs="Menlo"/>
-                <w:color w:val="000000"/>
-                <w:sz w:val="18"/>
-                <w:szCs w:val="18"/>
-              </w:rPr>
-              <w:t>std::</w:t>
-            </w:r>
-            <w:proofErr w:type="gramEnd"/>
-            <w:r>
-              <w:rPr>
-                <w:rFonts w:ascii="Menlo" w:hAnsi="Menlo" w:cs="Menlo"/>
-                <w:color w:val="000000"/>
-                <w:sz w:val="18"/>
-                <w:szCs w:val="18"/>
-              </w:rPr>
-              <w:t>cout &lt;&lt; “</w:t>
+              <w:t xml:space="preserve">   std::cout &lt;&lt; “</w:t>
             </w:r>
             <w:r>
               <w:rPr>
@@ -11426,7 +11562,6 @@
                 <w:szCs w:val="18"/>
               </w:rPr>
             </w:pPr>
-            <w:proofErr w:type="gramStart"/>
             <w:r>
               <w:rPr>
                 <w:rFonts w:ascii="Menlo" w:hAnsi="Menlo" w:cs="Menlo"/>
@@ -11445,7 +11580,6 @@
               </w:rPr>
               <w:t>registerOrderMgr</w:t>
             </w:r>
-            <w:proofErr w:type="gramEnd"/>
             <w:r>
               <w:rPr>
                 <w:rFonts w:ascii="Menlo" w:hAnsi="Menlo" w:cs="Menlo"/>
@@ -11474,27 +11608,7 @@
                 <w:sz w:val="18"/>
                 <w:szCs w:val="18"/>
               </w:rPr>
-              <w:t xml:space="preserve">    </w:t>
-            </w:r>
-            <w:proofErr w:type="gramStart"/>
-            <w:r>
-              <w:rPr>
-                <w:rFonts w:ascii="Menlo" w:hAnsi="Menlo" w:cs="Menlo"/>
-                <w:color w:val="000000"/>
-                <w:sz w:val="18"/>
-                <w:szCs w:val="18"/>
-              </w:rPr>
-              <w:t>std::</w:t>
-            </w:r>
-            <w:proofErr w:type="gramEnd"/>
-            <w:r>
-              <w:rPr>
-                <w:rFonts w:ascii="Menlo" w:hAnsi="Menlo" w:cs="Menlo"/>
-                <w:color w:val="000000"/>
-                <w:sz w:val="18"/>
-                <w:szCs w:val="18"/>
-              </w:rPr>
-              <w:t>cout &lt;&lt; “</w:t>
+              <w:t xml:space="preserve">    std::cout &lt;&lt; “</w:t>
             </w:r>
             <w:r>
               <w:rPr>
@@ -11588,27 +11702,7 @@
                 <w:sz w:val="18"/>
                 <w:szCs w:val="18"/>
               </w:rPr>
-              <w:t xml:space="preserve">   </w:t>
-            </w:r>
-            <w:proofErr w:type="gramStart"/>
-            <w:r>
-              <w:rPr>
-                <w:rFonts w:ascii="Menlo" w:hAnsi="Menlo" w:cs="Menlo"/>
-                <w:color w:val="000000"/>
-                <w:sz w:val="18"/>
-                <w:szCs w:val="18"/>
-              </w:rPr>
-              <w:t>std::</w:t>
-            </w:r>
-            <w:proofErr w:type="gramEnd"/>
-            <w:r>
-              <w:rPr>
-                <w:rFonts w:ascii="Menlo" w:hAnsi="Menlo" w:cs="Menlo"/>
-                <w:color w:val="000000"/>
-                <w:sz w:val="18"/>
-                <w:szCs w:val="18"/>
-              </w:rPr>
-              <w:t>cout &lt;&lt; “</w:t>
+              <w:t xml:space="preserve">   std::cout &lt;&lt; “</w:t>
             </w:r>
             <w:r>
               <w:rPr>
@@ -11792,7 +11886,6 @@
               </w:rPr>
               <w:t xml:space="preserve">void </w:t>
             </w:r>
-            <w:proofErr w:type="gramStart"/>
             <w:r>
               <w:rPr>
                 <w:rFonts w:ascii="Menlo" w:hAnsi="Menlo" w:cs="Menlo"/>
@@ -11802,7 +11895,6 @@
               </w:rPr>
               <w:t>onMessage(</w:t>
             </w:r>
-            <w:proofErr w:type="gramEnd"/>
             <w:r>
               <w:rPr>
                 <w:rFonts w:ascii="Menlo" w:hAnsi="Menlo" w:cs="Menlo"/>
@@ -11919,7 +12011,6 @@
               </w:rPr>
               <w:t>execType = executionReport.getField(</w:t>
             </w:r>
-            <w:proofErr w:type="gramStart"/>
             <w:r>
               <w:rPr>
                 <w:rFonts w:ascii="Menlo" w:hAnsi="Menlo" w:cs="Menlo"/>
@@ -11938,7 +12029,6 @@
               </w:rPr>
               <w:t>::</w:t>
             </w:r>
-            <w:proofErr w:type="gramEnd"/>
             <w:r>
               <w:rPr>
                 <w:rFonts w:ascii="Menlo" w:hAnsi="Menlo" w:cs="Menlo"/>
@@ -11970,25 +12060,15 @@
                 <w:szCs w:val="18"/>
               </w:rPr>
             </w:pPr>
-            <w:proofErr w:type="gramStart"/>
-            <w:r>
-              <w:rPr>
-                <w:rFonts w:ascii="Menlo" w:hAnsi="Menlo" w:cs="Menlo"/>
-                <w:color w:val="000000"/>
-                <w:sz w:val="18"/>
-                <w:szCs w:val="18"/>
-              </w:rPr>
-              <w:t>if(</w:t>
-            </w:r>
-            <w:proofErr w:type="gramEnd"/>
-            <w:r>
-              <w:rPr>
-                <w:rFonts w:ascii="Menlo" w:hAnsi="Menlo" w:cs="Menlo"/>
-                <w:color w:val="000000"/>
-                <w:sz w:val="18"/>
-                <w:szCs w:val="18"/>
-              </w:rPr>
-              <w:t>execType == “8”</w:t>
+            <w:r>
+              <w:rPr>
+                <w:rFonts w:ascii="Menlo" w:hAnsi="Menlo" w:cs="Menlo"/>
+                <w:color w:val="000000"/>
+                <w:sz w:val="18"/>
+                <w:szCs w:val="18"/>
+              </w:rPr>
+              <w:lastRenderedPageBreak/>
+              <w:t>if(execType == “8”</w:t>
             </w:r>
             <w:r>
               <w:rPr>
@@ -12053,7 +12133,6 @@
               </w:rPr>
               <w:t>cumQty = executionReport.getField(</w:t>
             </w:r>
-            <w:proofErr w:type="gramStart"/>
             <w:r>
               <w:rPr>
                 <w:rFonts w:ascii="Menlo" w:hAnsi="Menlo" w:cs="Menlo"/>
@@ -12072,7 +12151,6 @@
               </w:rPr>
               <w:t>::</w:t>
             </w:r>
-            <w:proofErr w:type="gramEnd"/>
             <w:r>
               <w:rPr>
                 <w:rFonts w:ascii="Menlo" w:hAnsi="Menlo" w:cs="Menlo"/>
@@ -12133,7 +12211,6 @@
               </w:rPr>
               <w:t>clOrdID = executionReport.getField(</w:t>
             </w:r>
-            <w:proofErr w:type="gramStart"/>
             <w:r>
               <w:rPr>
                 <w:rFonts w:ascii="Menlo" w:hAnsi="Menlo" w:cs="Menlo"/>
@@ -12152,7 +12229,6 @@
               </w:rPr>
               <w:t>::</w:t>
             </w:r>
-            <w:proofErr w:type="gramEnd"/>
             <w:r>
               <w:rPr>
                 <w:rFonts w:ascii="Menlo" w:hAnsi="Menlo" w:cs="Menlo"/>
@@ -12193,7 +12269,6 @@
               </w:rPr>
               <w:t xml:space="preserve">    </w:t>
             </w:r>
-            <w:proofErr w:type="gramStart"/>
             <w:r>
               <w:rPr>
                 <w:rFonts w:ascii="Menlo" w:hAnsi="Menlo" w:cs="Menlo"/>
@@ -12210,17 +12285,7 @@
                 <w:sz w:val="18"/>
                 <w:szCs w:val="18"/>
               </w:rPr>
-              <w:t>::</w:t>
-            </w:r>
-            <w:proofErr w:type="gramEnd"/>
-            <w:r>
-              <w:rPr>
-                <w:rFonts w:ascii="Menlo" w:hAnsi="Menlo" w:cs="Menlo"/>
-                <w:color w:val="000000"/>
-                <w:sz w:val="18"/>
-                <w:szCs w:val="18"/>
-              </w:rPr>
-              <w:t xml:space="preserve">cout </w:t>
+              <w:t xml:space="preserve">::cout </w:t>
             </w:r>
             <w:r>
               <w:rPr>
@@ -12741,7 +12806,7 @@
         <w:rStyle w:val="a6"/>
         <w:noProof/>
       </w:rPr>
-      <w:t>4</w:t>
+      <w:t>7</w:t>
     </w:r>
     <w:r>
       <w:rPr>
@@ -14716,7 +14781,7 @@
 </file>
 
 <file path=customXml/itemProps1.xml><?xml version="1.0" encoding="utf-8"?>
-<ds:datastoreItem xmlns:ds="http://schemas.openxmlformats.org/officeDocument/2006/customXml" ds:itemID="{2EADF674-950D-564E-9230-D7A30001DA3B}">
+<ds:datastoreItem xmlns:ds="http://schemas.openxmlformats.org/officeDocument/2006/customXml" ds:itemID="{329F7504-2D44-564A-B81D-FD8FFA311B2A}">
   <ds:schemaRefs>
     <ds:schemaRef ds:uri="http://schemas.openxmlformats.org/officeDocument/2006/bibliography"/>
   </ds:schemaRefs>

</xml_diff>